<commit_message>
Added a text line to ISYS3001.docx
</commit_message>
<xml_diff>
--- a/ISYS3001.docx
+++ b/ISYS3001.docx
@@ -1,6 +1,6 @@
 
 <file path=word/document.xml><?xml version="1.0" encoding="utf-8"?>
-<w:document xmlns:wpc="http://schemas.microsoft.com/office/word/2010/wordprocessingCanvas" xmlns:cx="http://schemas.microsoft.com/office/drawing/2014/chartex" xmlns:cx1="http://schemas.microsoft.com/office/drawing/2015/9/8/chartex" xmlns:cx2="http://schemas.microsoft.com/office/drawing/2015/10/21/chartex" xmlns:cx3="http://schemas.microsoft.com/office/drawing/2016/5/9/chartex" xmlns:cx4="http://schemas.microsoft.com/office/drawing/2016/5/10/chartex" xmlns:cx5="http://schemas.microsoft.com/office/drawing/2016/5/11/chartex" xmlns:cx6="http://schemas.microsoft.com/office/drawing/2016/5/12/chartex" xmlns:cx7="http://schemas.microsoft.com/office/drawing/2016/5/13/chartex" xmlns:cx8="http://schemas.microsoft.com/office/drawing/2016/5/14/chartex" xmlns:mc="http://schemas.openxmlformats.org/markup-compatibility/2006" xmlns:aink="http://schemas.microsoft.com/office/drawing/2016/ink" xmlns:am3d="http://schemas.microsoft.com/office/drawing/2017/model3d" xmlns:o="urn:schemas-microsoft-com:office:office" xmlns:r="http://schemas.openxmlformats.org/officeDocument/2006/relationships" xmlns:m="http://schemas.openxmlformats.org/officeDocument/2006/math" xmlns:v="urn:schemas-microsoft-com:vml" xmlns:wp14="http://schemas.microsoft.com/office/word/2010/wordprocessingDrawing" xmlns:wp="http://schemas.openxmlformats.org/drawingml/2006/wordprocessingDrawing" xmlns:w10="urn:schemas-microsoft-com:office:word" xmlns:w="http://schemas.openxmlformats.org/wordprocessingml/2006/main" xmlns:w14="http://schemas.microsoft.com/office/word/2010/wordml" xmlns:w15="http://schemas.microsoft.com/office/word/2012/wordml" xmlns:w16cex="http://schemas.microsoft.com/office/word/2018/wordml/cex" xmlns:w16cid="http://schemas.microsoft.com/office/word/2016/wordml/cid" xmlns:w16="http://schemas.microsoft.com/office/word/2018/wordml" xmlns:w16sdtdh="http://schemas.microsoft.com/office/word/2020/wordml/sdtdatahash" xmlns:w16se="http://schemas.microsoft.com/office/word/2015/wordml/symex" xmlns:wpg="http://schemas.microsoft.com/office/word/2010/wordprocessingGroup" xmlns:wpi="http://schemas.microsoft.com/office/word/2010/wordprocessingInk" xmlns:wne="http://schemas.microsoft.com/office/word/2006/wordml" xmlns:wps="http://schemas.microsoft.com/office/word/2010/wordprocessingShape" mc:Ignorable="w14 w15 w16se w16cid w16 w16cex w16sdtdh wp14">
+<w:document xmlns:wpc="http://schemas.microsoft.com/office/word/2010/wordprocessingCanvas" xmlns:cx="http://schemas.microsoft.com/office/drawing/2014/chartex" xmlns:cx1="http://schemas.microsoft.com/office/drawing/2015/9/8/chartex" xmlns:cx2="http://schemas.microsoft.com/office/drawing/2015/10/21/chartex" xmlns:cx3="http://schemas.microsoft.com/office/drawing/2016/5/9/chartex" xmlns:cx4="http://schemas.microsoft.com/office/drawing/2016/5/10/chartex" xmlns:cx5="http://schemas.microsoft.com/office/drawing/2016/5/11/chartex" xmlns:cx6="http://schemas.microsoft.com/office/drawing/2016/5/12/chartex" xmlns:cx7="http://schemas.microsoft.com/office/drawing/2016/5/13/chartex" xmlns:cx8="http://schemas.microsoft.com/office/drawing/2016/5/14/chartex" xmlns:mc="http://schemas.openxmlformats.org/markup-compatibility/2006" xmlns:aink="http://schemas.microsoft.com/office/drawing/2016/ink" xmlns:am3d="http://schemas.microsoft.com/office/drawing/2017/model3d" xmlns:o="urn:schemas-microsoft-com:office:office" xmlns:r="http://schemas.openxmlformats.org/officeDocument/2006/relationships" xmlns:m="http://schemas.openxmlformats.org/officeDocument/2006/math" xmlns:v="urn:schemas-microsoft-com:vml" xmlns:wp14="http://schemas.microsoft.com/office/word/2010/wordprocessingDrawing" xmlns:wp="http://schemas.openxmlformats.org/drawingml/2006/wordprocessingDrawing" xmlns:w10="urn:schemas-microsoft-com:office:word" xmlns:w="http://schemas.openxmlformats.org/wordprocessingml/2006/main" xmlns:w14="http://schemas.microsoft.com/office/word/2010/wordml" xmlns:w15="http://schemas.microsoft.com/office/word/2012/wordml" xmlns:w16cex="http://schemas.microsoft.com/office/word/2018/wordml/cex" xmlns:w16cid="http://schemas.microsoft.com/office/word/2016/wordml/cid" xmlns:w16="http://schemas.microsoft.com/office/word/2018/wordml" xmlns:w16se="http://schemas.microsoft.com/office/word/2015/wordml/symex" xmlns:wpg="http://schemas.microsoft.com/office/word/2010/wordprocessingGroup" xmlns:wpi="http://schemas.microsoft.com/office/word/2010/wordprocessingInk" xmlns:wne="http://schemas.microsoft.com/office/word/2006/wordml" xmlns:wps="http://schemas.microsoft.com/office/word/2010/wordprocessingShape" mc:Ignorable="w14 w15 w16se w16cid w16 w16cex wp14">
   <w:body>
     <w:p>
       <w:pPr>
@@ -55,6 +55,11 @@
       </w:r>
       <w:r>
         <w:t xml:space="preserve"> stuff after this line &gt;&gt;&gt;</w:t>
+      </w:r>
+    </w:p>
+    <w:p>
+      <w:r>
+        <w:t>Version management is crucial for the success of a software development project - MatthewAMartin</w:t>
       </w:r>
     </w:p>
     <w:p>
@@ -89,8 +94,58 @@
 </w:document>
 </file>
 
+<file path=word/endnotes.xml><?xml version="1.0" encoding="utf-8"?>
+<w:endnotes xmlns:wpc="http://schemas.microsoft.com/office/word/2010/wordprocessingCanvas" xmlns:cx="http://schemas.microsoft.com/office/drawing/2014/chartex" xmlns:cx1="http://schemas.microsoft.com/office/drawing/2015/9/8/chartex" xmlns:cx2="http://schemas.microsoft.com/office/drawing/2015/10/21/chartex" xmlns:cx3="http://schemas.microsoft.com/office/drawing/2016/5/9/chartex" xmlns:cx4="http://schemas.microsoft.com/office/drawing/2016/5/10/chartex" xmlns:cx5="http://schemas.microsoft.com/office/drawing/2016/5/11/chartex" xmlns:cx6="http://schemas.microsoft.com/office/drawing/2016/5/12/chartex" xmlns:cx7="http://schemas.microsoft.com/office/drawing/2016/5/13/chartex" xmlns:cx8="http://schemas.microsoft.com/office/drawing/2016/5/14/chartex" xmlns:mc="http://schemas.openxmlformats.org/markup-compatibility/2006" xmlns:aink="http://schemas.microsoft.com/office/drawing/2016/ink" xmlns:am3d="http://schemas.microsoft.com/office/drawing/2017/model3d" xmlns:o="urn:schemas-microsoft-com:office:office" xmlns:r="http://schemas.openxmlformats.org/officeDocument/2006/relationships" xmlns:m="http://schemas.openxmlformats.org/officeDocument/2006/math" xmlns:v="urn:schemas-microsoft-com:vml" xmlns:wp14="http://schemas.microsoft.com/office/word/2010/wordprocessingDrawing" xmlns:wp="http://schemas.openxmlformats.org/drawingml/2006/wordprocessingDrawing" xmlns:w10="urn:schemas-microsoft-com:office:word" xmlns:w="http://schemas.openxmlformats.org/wordprocessingml/2006/main" xmlns:w14="http://schemas.microsoft.com/office/word/2010/wordml" xmlns:w15="http://schemas.microsoft.com/office/word/2012/wordml" xmlns:w16cex="http://schemas.microsoft.com/office/word/2018/wordml/cex" xmlns:w16cid="http://schemas.microsoft.com/office/word/2016/wordml/cid" xmlns:w16="http://schemas.microsoft.com/office/word/2018/wordml" xmlns:w16se="http://schemas.microsoft.com/office/word/2015/wordml/symex" xmlns:wpg="http://schemas.microsoft.com/office/word/2010/wordprocessingGroup" xmlns:wpi="http://schemas.microsoft.com/office/word/2010/wordprocessingInk" xmlns:wne="http://schemas.microsoft.com/office/word/2006/wordml" xmlns:wps="http://schemas.microsoft.com/office/word/2010/wordprocessingShape" mc:Ignorable="w14 w15 w16se w16cid w16 w16cex wp14">
+  <w:endnote w:type="separator" w:id="-1">
+    <w:p>
+      <w:pPr>
+        <w:spacing w:after="0" w:line="240" w:lineRule="auto"/>
+      </w:pPr>
+      <w:r>
+        <w:separator/>
+      </w:r>
+    </w:p>
+  </w:endnote>
+  <w:endnote w:type="continuationSeparator" w:id="0">
+    <w:p>
+      <w:pPr>
+        <w:spacing w:after="0" w:line="240" w:lineRule="auto"/>
+      </w:pPr>
+      <w:r>
+        <w:continuationSeparator/>
+      </w:r>
+    </w:p>
+  </w:endnote>
+</w:endnotes>
+</file>
+
+<file path=word/footnotes.xml><?xml version="1.0" encoding="utf-8"?>
+<w:footnotes xmlns:wpc="http://schemas.microsoft.com/office/word/2010/wordprocessingCanvas" xmlns:cx="http://schemas.microsoft.com/office/drawing/2014/chartex" xmlns:cx1="http://schemas.microsoft.com/office/drawing/2015/9/8/chartex" xmlns:cx2="http://schemas.microsoft.com/office/drawing/2015/10/21/chartex" xmlns:cx3="http://schemas.microsoft.com/office/drawing/2016/5/9/chartex" xmlns:cx4="http://schemas.microsoft.com/office/drawing/2016/5/10/chartex" xmlns:cx5="http://schemas.microsoft.com/office/drawing/2016/5/11/chartex" xmlns:cx6="http://schemas.microsoft.com/office/drawing/2016/5/12/chartex" xmlns:cx7="http://schemas.microsoft.com/office/drawing/2016/5/13/chartex" xmlns:cx8="http://schemas.microsoft.com/office/drawing/2016/5/14/chartex" xmlns:mc="http://schemas.openxmlformats.org/markup-compatibility/2006" xmlns:aink="http://schemas.microsoft.com/office/drawing/2016/ink" xmlns:am3d="http://schemas.microsoft.com/office/drawing/2017/model3d" xmlns:o="urn:schemas-microsoft-com:office:office" xmlns:r="http://schemas.openxmlformats.org/officeDocument/2006/relationships" xmlns:m="http://schemas.openxmlformats.org/officeDocument/2006/math" xmlns:v="urn:schemas-microsoft-com:vml" xmlns:wp14="http://schemas.microsoft.com/office/word/2010/wordprocessingDrawing" xmlns:wp="http://schemas.openxmlformats.org/drawingml/2006/wordprocessingDrawing" xmlns:w10="urn:schemas-microsoft-com:office:word" xmlns:w="http://schemas.openxmlformats.org/wordprocessingml/2006/main" xmlns:w14="http://schemas.microsoft.com/office/word/2010/wordml" xmlns:w15="http://schemas.microsoft.com/office/word/2012/wordml" xmlns:w16cex="http://schemas.microsoft.com/office/word/2018/wordml/cex" xmlns:w16cid="http://schemas.microsoft.com/office/word/2016/wordml/cid" xmlns:w16="http://schemas.microsoft.com/office/word/2018/wordml" xmlns:w16se="http://schemas.microsoft.com/office/word/2015/wordml/symex" xmlns:wpg="http://schemas.microsoft.com/office/word/2010/wordprocessingGroup" xmlns:wpi="http://schemas.microsoft.com/office/word/2010/wordprocessingInk" xmlns:wne="http://schemas.microsoft.com/office/word/2006/wordml" xmlns:wps="http://schemas.microsoft.com/office/word/2010/wordprocessingShape" mc:Ignorable="w14 w15 w16se w16cid w16 w16cex wp14">
+  <w:footnote w:type="separator" w:id="-1">
+    <w:p>
+      <w:pPr>
+        <w:spacing w:after="0" w:line="240" w:lineRule="auto"/>
+      </w:pPr>
+      <w:r>
+        <w:separator/>
+      </w:r>
+    </w:p>
+  </w:footnote>
+  <w:footnote w:type="continuationSeparator" w:id="0">
+    <w:p>
+      <w:pPr>
+        <w:spacing w:after="0" w:line="240" w:lineRule="auto"/>
+      </w:pPr>
+      <w:r>
+        <w:continuationSeparator/>
+      </w:r>
+    </w:p>
+  </w:footnote>
+</w:footnotes>
+</file>
+
 <file path=word/styles.xml><?xml version="1.0" encoding="utf-8"?>
-<w:styles xmlns:mc="http://schemas.openxmlformats.org/markup-compatibility/2006" xmlns:r="http://schemas.openxmlformats.org/officeDocument/2006/relationships" xmlns:w="http://schemas.openxmlformats.org/wordprocessingml/2006/main" xmlns:w14="http://schemas.microsoft.com/office/word/2010/wordml" xmlns:w15="http://schemas.microsoft.com/office/word/2012/wordml" xmlns:w16cex="http://schemas.microsoft.com/office/word/2018/wordml/cex" xmlns:w16cid="http://schemas.microsoft.com/office/word/2016/wordml/cid" xmlns:w16="http://schemas.microsoft.com/office/word/2018/wordml" xmlns:w16sdtdh="http://schemas.microsoft.com/office/word/2020/wordml/sdtdatahash" xmlns:w16se="http://schemas.microsoft.com/office/word/2015/wordml/symex" mc:Ignorable="w14 w15 w16se w16cid w16 w16cex w16sdtdh">
+<w:styles xmlns:mc="http://schemas.openxmlformats.org/markup-compatibility/2006" xmlns:r="http://schemas.openxmlformats.org/officeDocument/2006/relationships" xmlns:w="http://schemas.openxmlformats.org/wordprocessingml/2006/main" xmlns:w14="http://schemas.microsoft.com/office/word/2010/wordml" xmlns:w15="http://schemas.microsoft.com/office/word/2012/wordml" xmlns:w16cex="http://schemas.microsoft.com/office/word/2018/wordml/cex" xmlns:w16cid="http://schemas.microsoft.com/office/word/2016/wordml/cid" xmlns:w16="http://schemas.microsoft.com/office/word/2018/wordml" xmlns:w16se="http://schemas.microsoft.com/office/word/2015/wordml/symex" mc:Ignorable="w14 w15 w16se w16cid w16 w16cex">
   <w:docDefaults>
     <w:rPrDefault>
       <w:rPr>
@@ -515,6 +570,50 @@
     <w:semiHidden/>
     <w:unhideWhenUsed/>
   </w:style>
+  <w:style w:type="paragraph" w:styleId="Header">
+    <w:name w:val="header"/>
+    <w:basedOn w:val="Normal"/>
+    <w:link w:val="HeaderChar"/>
+    <w:uiPriority w:val="99"/>
+    <w:unhideWhenUsed/>
+    <w:rsid w:val="008D5207"/>
+    <w:pPr>
+      <w:tabs>
+        <w:tab w:val="center" w:pos="4513"/>
+        <w:tab w:val="right" w:pos="9026"/>
+      </w:tabs>
+      <w:spacing w:after="0" w:line="240" w:lineRule="auto"/>
+    </w:pPr>
+  </w:style>
+  <w:style w:type="character" w:customStyle="1" w:styleId="HeaderChar">
+    <w:name w:val="Header Char"/>
+    <w:basedOn w:val="DefaultParagraphFont"/>
+    <w:link w:val="Header"/>
+    <w:uiPriority w:val="99"/>
+    <w:rsid w:val="008D5207"/>
+  </w:style>
+  <w:style w:type="paragraph" w:styleId="Footer">
+    <w:name w:val="footer"/>
+    <w:basedOn w:val="Normal"/>
+    <w:link w:val="FooterChar"/>
+    <w:uiPriority w:val="99"/>
+    <w:unhideWhenUsed/>
+    <w:rsid w:val="008D5207"/>
+    <w:pPr>
+      <w:tabs>
+        <w:tab w:val="center" w:pos="4513"/>
+        <w:tab w:val="right" w:pos="9026"/>
+      </w:tabs>
+      <w:spacing w:after="0" w:line="240" w:lineRule="auto"/>
+    </w:pPr>
+  </w:style>
+  <w:style w:type="character" w:customStyle="1" w:styleId="FooterChar">
+    <w:name w:val="Footer Char"/>
+    <w:basedOn w:val="DefaultParagraphFont"/>
+    <w:link w:val="Footer"/>
+    <w:uiPriority w:val="99"/>
+    <w:rsid w:val="008D5207"/>
+  </w:style>
 </w:styles>
 </file>
 

</xml_diff>

<commit_message>
added some changes to docx
</commit_message>
<xml_diff>
--- a/ISYS3001.docx
+++ b/ISYS3001.docx
@@ -55,6 +55,61 @@
       </w:r>
       <w:r>
         <w:t xml:space="preserve"> stuff after this line &gt;&gt;&gt;</w:t>
+      </w:r>
+    </w:p>
+    <w:p>
+      <w:r>
+        <w:rPr>
+          <w:noProof/>
+        </w:rPr>
+        <w:drawing>
+          <wp:inline distT="0" distB="0" distL="0" distR="0" wp14:anchorId="34B6EE8B" wp14:editId="48CAD821">
+            <wp:extent cx="5731510" cy="5135245"/>
+            <wp:effectExtent l="0" t="0" r="2540" b="8255"/>
+            <wp:docPr id="1" name="Picture 1" descr="devRant - A fun community for developers to connect over code, tech &amp;amp; life  as a programmer"/>
+            <wp:cNvGraphicFramePr>
+              <a:graphicFrameLocks xmlns:a="http://schemas.openxmlformats.org/drawingml/2006/main" noChangeAspect="1"/>
+            </wp:cNvGraphicFramePr>
+            <a:graphic xmlns:a="http://schemas.openxmlformats.org/drawingml/2006/main">
+              <a:graphicData uri="http://schemas.openxmlformats.org/drawingml/2006/picture">
+                <pic:pic xmlns:pic="http://schemas.openxmlformats.org/drawingml/2006/picture">
+                  <pic:nvPicPr>
+                    <pic:cNvPr id="0" name="Picture 1" descr="devRant - A fun community for developers to connect over code, tech &amp;amp; life  as a programmer"/>
+                    <pic:cNvPicPr>
+                      <a:picLocks noChangeAspect="1" noChangeArrowheads="1"/>
+                    </pic:cNvPicPr>
+                  </pic:nvPicPr>
+                  <pic:blipFill>
+                    <a:blip r:embed="rId4">
+                      <a:extLst>
+                        <a:ext uri="{28A0092B-C50C-407E-A947-70E740481C1C}">
+                          <a14:useLocalDpi xmlns:a14="http://schemas.microsoft.com/office/drawing/2010/main" val="0"/>
+                        </a:ext>
+                      </a:extLst>
+                    </a:blip>
+                    <a:srcRect/>
+                    <a:stretch>
+                      <a:fillRect/>
+                    </a:stretch>
+                  </pic:blipFill>
+                  <pic:spPr bwMode="auto">
+                    <a:xfrm>
+                      <a:off x="0" y="0"/>
+                      <a:ext cx="5731510" cy="5135245"/>
+                    </a:xfrm>
+                    <a:prstGeom prst="rect">
+                      <a:avLst/>
+                    </a:prstGeom>
+                    <a:noFill/>
+                    <a:ln>
+                      <a:noFill/>
+                    </a:ln>
+                  </pic:spPr>
+                </pic:pic>
+              </a:graphicData>
+            </a:graphic>
+          </wp:inline>
+        </w:drawing>
       </w:r>
     </w:p>
     <w:p>

</xml_diff>

<commit_message>
Modifies the word document - Eknath Daster
</commit_message>
<xml_diff>
--- a/ISYS3001.docx
+++ b/ISYS3001.docx
@@ -1,6 +1,6 @@
 
 <file path=word/document.xml><?xml version="1.0" encoding="utf-8"?>
-<w:document xmlns:wpc="http://schemas.microsoft.com/office/word/2010/wordprocessingCanvas" xmlns:cx="http://schemas.microsoft.com/office/drawing/2014/chartex" xmlns:cx1="http://schemas.microsoft.com/office/drawing/2015/9/8/chartex" xmlns:cx2="http://schemas.microsoft.com/office/drawing/2015/10/21/chartex" xmlns:cx3="http://schemas.microsoft.com/office/drawing/2016/5/9/chartex" xmlns:cx4="http://schemas.microsoft.com/office/drawing/2016/5/10/chartex" xmlns:cx5="http://schemas.microsoft.com/office/drawing/2016/5/11/chartex" xmlns:cx6="http://schemas.microsoft.com/office/drawing/2016/5/12/chartex" xmlns:cx7="http://schemas.microsoft.com/office/drawing/2016/5/13/chartex" xmlns:cx8="http://schemas.microsoft.com/office/drawing/2016/5/14/chartex" xmlns:mc="http://schemas.openxmlformats.org/markup-compatibility/2006" xmlns:aink="http://schemas.microsoft.com/office/drawing/2016/ink" xmlns:am3d="http://schemas.microsoft.com/office/drawing/2017/model3d" xmlns:o="urn:schemas-microsoft-com:office:office" xmlns:r="http://schemas.openxmlformats.org/officeDocument/2006/relationships" xmlns:m="http://schemas.openxmlformats.org/officeDocument/2006/math" xmlns:v="urn:schemas-microsoft-com:vml" xmlns:wp14="http://schemas.microsoft.com/office/word/2010/wordprocessingDrawing" xmlns:wp="http://schemas.openxmlformats.org/drawingml/2006/wordprocessingDrawing" xmlns:w10="urn:schemas-microsoft-com:office:word" xmlns:w="http://schemas.openxmlformats.org/wordprocessingml/2006/main" xmlns:w14="http://schemas.microsoft.com/office/word/2010/wordml" xmlns:w15="http://schemas.microsoft.com/office/word/2012/wordml" xmlns:w16cex="http://schemas.microsoft.com/office/word/2018/wordml/cex" xmlns:w16cid="http://schemas.microsoft.com/office/word/2016/wordml/cid" xmlns:w16="http://schemas.microsoft.com/office/word/2018/wordml" xmlns:w16sdtdh="http://schemas.microsoft.com/office/word/2020/wordml/sdtdatahash" xmlns:w16se="http://schemas.microsoft.com/office/word/2015/wordml/symex" xmlns:wpg="http://schemas.microsoft.com/office/word/2010/wordprocessingGroup" xmlns:wpi="http://schemas.microsoft.com/office/word/2010/wordprocessingInk" xmlns:wne="http://schemas.microsoft.com/office/word/2006/wordml" xmlns:wps="http://schemas.microsoft.com/office/word/2010/wordprocessingShape" mc:Ignorable="w14 w15 w16se w16cid w16 w16cex w16sdtdh wp14">
+<w:document xmlns:wpc="http://schemas.microsoft.com/office/word/2010/wordprocessingCanvas" xmlns:mc="http://schemas.openxmlformats.org/markup-compatibility/2006" xmlns:o="urn:schemas-microsoft-com:office:office" xmlns:r="http://schemas.openxmlformats.org/officeDocument/2006/relationships" xmlns:m="http://schemas.openxmlformats.org/officeDocument/2006/math" xmlns:v="urn:schemas-microsoft-com:vml" xmlns:wp14="http://schemas.microsoft.com/office/word/2010/wordprocessingDrawing" xmlns:wp="http://schemas.openxmlformats.org/drawingml/2006/wordprocessingDrawing" xmlns:w10="urn:schemas-microsoft-com:office:word" xmlns:w="http://schemas.openxmlformats.org/wordprocessingml/2006/main" xmlns:w14="http://schemas.microsoft.com/office/word/2010/wordml" xmlns:w15="http://schemas.microsoft.com/office/word/2012/wordml" xmlns:wpg="http://schemas.microsoft.com/office/word/2010/wordprocessingGroup" xmlns:wpi="http://schemas.microsoft.com/office/word/2010/wordprocessingInk" xmlns:wne="http://schemas.microsoft.com/office/word/2006/wordml" xmlns:wps="http://schemas.microsoft.com/office/word/2010/wordprocessingShape" mc:Ignorable="w14 w15 wp14">
   <w:body>
     <w:p>
       <w:pPr>
@@ -46,17 +46,20 @@
         <w:t xml:space="preserve"> assignment report!</w:t>
       </w:r>
     </w:p>
+    <w:p/>
     <w:p>
       <w:r>
-        <w:t>&gt;&gt;</w:t>
-      </w:r>
-      <w:r>
-        <w:t>&gt; your</w:t>
-      </w:r>
-      <w:r>
-        <w:t xml:space="preserve"> stuff after this line &gt;&gt;&gt;</w:t>
+        <w:t>A quote by Eknath Daster:</w:t>
       </w:r>
     </w:p>
+    <w:p>
+      <w:r>
+        <w:t>Programming is thinking, not typing.</w:t>
+      </w:r>
+      <w:bookmarkStart w:id="0" w:name="_GoBack"/>
+      <w:bookmarkEnd w:id="0"/>
+    </w:p>
+    <w:p/>
     <w:p>
       <w:r>
         <w:t>A cool quote by Dijkstra:</w:t>
@@ -90,7 +93,7 @@
 </file>
 
 <file path=word/styles.xml><?xml version="1.0" encoding="utf-8"?>
-<w:styles xmlns:mc="http://schemas.openxmlformats.org/markup-compatibility/2006" xmlns:r="http://schemas.openxmlformats.org/officeDocument/2006/relationships" xmlns:w="http://schemas.openxmlformats.org/wordprocessingml/2006/main" xmlns:w14="http://schemas.microsoft.com/office/word/2010/wordml" xmlns:w15="http://schemas.microsoft.com/office/word/2012/wordml" xmlns:w16cex="http://schemas.microsoft.com/office/word/2018/wordml/cex" xmlns:w16cid="http://schemas.microsoft.com/office/word/2016/wordml/cid" xmlns:w16="http://schemas.microsoft.com/office/word/2018/wordml" xmlns:w16sdtdh="http://schemas.microsoft.com/office/word/2020/wordml/sdtdatahash" xmlns:w16se="http://schemas.microsoft.com/office/word/2015/wordml/symex" mc:Ignorable="w14 w15 w16se w16cid w16 w16cex w16sdtdh">
+<w:styles xmlns:mc="http://schemas.openxmlformats.org/markup-compatibility/2006" xmlns:r="http://schemas.openxmlformats.org/officeDocument/2006/relationships" xmlns:w="http://schemas.openxmlformats.org/wordprocessingml/2006/main" xmlns:w14="http://schemas.microsoft.com/office/word/2010/wordml" xmlns:w15="http://schemas.microsoft.com/office/word/2012/wordml" mc:Ignorable="w14 w15">
   <w:docDefaults>
     <w:rPrDefault>
       <w:rPr>
@@ -106,7 +109,7 @@
       </w:pPr>
     </w:pPrDefault>
   </w:docDefaults>
-  <w:latentStyles w:defLockedState="0" w:defUIPriority="99" w:defSemiHidden="0" w:defUnhideWhenUsed="0" w:defQFormat="0" w:count="376">
+  <w:latentStyles w:defLockedState="0" w:defUIPriority="99" w:defSemiHidden="0" w:defUnhideWhenUsed="0" w:defQFormat="0" w:count="371">
     <w:lsdException w:name="Normal" w:uiPriority="0" w:qFormat="1"/>
     <w:lsdException w:name="heading 1" w:uiPriority="9" w:qFormat="1"/>
     <w:lsdException w:name="heading 2" w:semiHidden="1" w:uiPriority="9" w:unhideWhenUsed="1" w:qFormat="1"/>
@@ -478,11 +481,6 @@
     <w:lsdException w:name="List Table 5 Dark Accent 6" w:uiPriority="50"/>
     <w:lsdException w:name="List Table 6 Colorful Accent 6" w:uiPriority="51"/>
     <w:lsdException w:name="List Table 7 Colorful Accent 6" w:uiPriority="52"/>
-    <w:lsdException w:name="Mention" w:semiHidden="1" w:unhideWhenUsed="1"/>
-    <w:lsdException w:name="Smart Hyperlink" w:semiHidden="1" w:unhideWhenUsed="1"/>
-    <w:lsdException w:name="Hashtag" w:semiHidden="1" w:unhideWhenUsed="1"/>
-    <w:lsdException w:name="Unresolved Mention" w:semiHidden="1" w:unhideWhenUsed="1"/>
-    <w:lsdException w:name="Smart Link" w:semiHidden="1" w:unhideWhenUsed="1"/>
   </w:latentStyles>
   <w:style w:type="paragraph" w:default="1" w:styleId="Normal">
     <w:name w:val="Normal"/>

</xml_diff>

<commit_message>
Updated DOCX as instructed for Assignment 1
</commit_message>
<xml_diff>
--- a/ISYS3001.docx
+++ b/ISYS3001.docx
@@ -1,6 +1,6 @@
 
 <file path=word/document.xml><?xml version="1.0" encoding="utf-8"?>
-<w:document xmlns:wpc="http://schemas.microsoft.com/office/word/2010/wordprocessingCanvas" xmlns:cx="http://schemas.microsoft.com/office/drawing/2014/chartex" xmlns:cx1="http://schemas.microsoft.com/office/drawing/2015/9/8/chartex" xmlns:cx2="http://schemas.microsoft.com/office/drawing/2015/10/21/chartex" xmlns:cx3="http://schemas.microsoft.com/office/drawing/2016/5/9/chartex" xmlns:cx4="http://schemas.microsoft.com/office/drawing/2016/5/10/chartex" xmlns:cx5="http://schemas.microsoft.com/office/drawing/2016/5/11/chartex" xmlns:cx6="http://schemas.microsoft.com/office/drawing/2016/5/12/chartex" xmlns:cx7="http://schemas.microsoft.com/office/drawing/2016/5/13/chartex" xmlns:cx8="http://schemas.microsoft.com/office/drawing/2016/5/14/chartex" xmlns:mc="http://schemas.openxmlformats.org/markup-compatibility/2006" xmlns:aink="http://schemas.microsoft.com/office/drawing/2016/ink" xmlns:am3d="http://schemas.microsoft.com/office/drawing/2017/model3d" xmlns:o="urn:schemas-microsoft-com:office:office" xmlns:r="http://schemas.openxmlformats.org/officeDocument/2006/relationships" xmlns:m="http://schemas.openxmlformats.org/officeDocument/2006/math" xmlns:v="urn:schemas-microsoft-com:vml" xmlns:wp14="http://schemas.microsoft.com/office/word/2010/wordprocessingDrawing" xmlns:wp="http://schemas.openxmlformats.org/drawingml/2006/wordprocessingDrawing" xmlns:w10="urn:schemas-microsoft-com:office:word" xmlns:w="http://schemas.openxmlformats.org/wordprocessingml/2006/main" xmlns:w14="http://schemas.microsoft.com/office/word/2010/wordml" xmlns:w15="http://schemas.microsoft.com/office/word/2012/wordml" xmlns:w16cex="http://schemas.microsoft.com/office/word/2018/wordml/cex" xmlns:w16cid="http://schemas.microsoft.com/office/word/2016/wordml/cid" xmlns:w16="http://schemas.microsoft.com/office/word/2018/wordml" xmlns:w16sdtdh="http://schemas.microsoft.com/office/word/2020/wordml/sdtdatahash" xmlns:w16se="http://schemas.microsoft.com/office/word/2015/wordml/symex" xmlns:wpg="http://schemas.microsoft.com/office/word/2010/wordprocessingGroup" xmlns:wpi="http://schemas.microsoft.com/office/word/2010/wordprocessingInk" xmlns:wne="http://schemas.microsoft.com/office/word/2006/wordml" xmlns:wps="http://schemas.microsoft.com/office/word/2010/wordprocessingShape" mc:Ignorable="w14 w15 w16se w16cid w16 w16cex w16sdtdh wp14">
+<w:document xmlns:wpc="http://schemas.microsoft.com/office/word/2010/wordprocessingCanvas" xmlns:cx="http://schemas.microsoft.com/office/drawing/2014/chartex" xmlns:cx1="http://schemas.microsoft.com/office/drawing/2015/9/8/chartex" xmlns:cx2="http://schemas.microsoft.com/office/drawing/2015/10/21/chartex" xmlns:cx3="http://schemas.microsoft.com/office/drawing/2016/5/9/chartex" xmlns:cx4="http://schemas.microsoft.com/office/drawing/2016/5/10/chartex" xmlns:cx5="http://schemas.microsoft.com/office/drawing/2016/5/11/chartex" xmlns:cx6="http://schemas.microsoft.com/office/drawing/2016/5/12/chartex" xmlns:cx7="http://schemas.microsoft.com/office/drawing/2016/5/13/chartex" xmlns:cx8="http://schemas.microsoft.com/office/drawing/2016/5/14/chartex" xmlns:mc="http://schemas.openxmlformats.org/markup-compatibility/2006" xmlns:aink="http://schemas.microsoft.com/office/drawing/2016/ink" xmlns:am3d="http://schemas.microsoft.com/office/drawing/2017/model3d" xmlns:o="urn:schemas-microsoft-com:office:office" xmlns:r="http://schemas.openxmlformats.org/officeDocument/2006/relationships" xmlns:m="http://schemas.openxmlformats.org/officeDocument/2006/math" xmlns:v="urn:schemas-microsoft-com:vml" xmlns:wp14="http://schemas.microsoft.com/office/word/2010/wordprocessingDrawing" xmlns:wp="http://schemas.openxmlformats.org/drawingml/2006/wordprocessingDrawing" xmlns:w10="urn:schemas-microsoft-com:office:word" xmlns:w="http://schemas.openxmlformats.org/wordprocessingml/2006/main" xmlns:w14="http://schemas.microsoft.com/office/word/2010/wordml" xmlns:w15="http://schemas.microsoft.com/office/word/2012/wordml" xmlns:w16cex="http://schemas.microsoft.com/office/word/2018/wordml/cex" xmlns:w16cid="http://schemas.microsoft.com/office/word/2016/wordml/cid" xmlns:w16="http://schemas.microsoft.com/office/word/2018/wordml" xmlns:w16se="http://schemas.microsoft.com/office/word/2015/wordml/symex" xmlns:wpg="http://schemas.microsoft.com/office/word/2010/wordprocessingGroup" xmlns:wpi="http://schemas.microsoft.com/office/word/2010/wordprocessingInk" xmlns:wne="http://schemas.microsoft.com/office/word/2006/wordml" xmlns:wps="http://schemas.microsoft.com/office/word/2010/wordprocessingShape" mc:Ignorable="w14 w15 w16se w16cid w16 w16cex wp14">
   <w:body>
     <w:p>
       <w:pPr>
@@ -58,25 +58,65 @@
       </w:r>
     </w:p>
     <w:p>
-      <w:r>
-        <w:t>A cool quote by Dijkstra:</w:t>
-      </w:r>
-    </w:p>
-    <w:p>
-      <w:r>
-        <w:t>“</w:t>
-      </w:r>
-      <w:r>
+      <w:pPr>
         <w:rPr>
           <w:rFonts w:ascii="Arial" w:hAnsi="Arial" w:cs="Arial"/>
           <w:i/>
           <w:iCs/>
-          <w:color w:val="4D5156"/>
-          <w:sz w:val="21"/>
-          <w:szCs w:val="21"/>
+          <w:color w:val="202124"/>
           <w:shd w:val="clear" w:color="auto" w:fill="FFFFFF"/>
         </w:rPr>
-        <w:t>Computer science is no more about computers than astronomy is about telescopes.”</w:t>
+      </w:pPr>
+      <w:r>
+        <w:rPr>
+          <w:rFonts w:ascii="Arial" w:hAnsi="Arial" w:cs="Arial"/>
+          <w:i/>
+          <w:iCs/>
+          <w:color w:val="202124"/>
+          <w:shd w:val="clear" w:color="auto" w:fill="FFFFFF"/>
+        </w:rPr>
+        <w:t>“Magic's just science that we don't understand yet.”</w:t>
+      </w:r>
+    </w:p>
+    <w:p>
+      <w:pPr>
+        <w:pStyle w:val="ListParagraph"/>
+        <w:numPr>
+          <w:ilvl w:val="0"/>
+          <w:numId w:val="1"/>
+        </w:numPr>
+        <w:rPr>
+          <w:i/>
+          <w:iCs/>
+        </w:rPr>
+      </w:pPr>
+      <w:r>
+        <w:rPr>
+          <w:rFonts w:ascii="Arial" w:hAnsi="Arial" w:cs="Arial"/>
+          <w:b/>
+          <w:bCs/>
+          <w:color w:val="202124"/>
+          <w:shd w:val="clear" w:color="auto" w:fill="FFFFFF"/>
+        </w:rPr>
+        <w:t>Arthur C.</w:t>
+      </w:r>
+      <w:r>
+        <w:rPr>
+          <w:rFonts w:ascii="Arial" w:hAnsi="Arial" w:cs="Arial"/>
+          <w:color w:val="202124"/>
+          <w:shd w:val="clear" w:color="auto" w:fill="FFFFFF"/>
+        </w:rPr>
+        <w:t> </w:t>
+      </w:r>
+      <w:r>
+        <w:rPr>
+          <w:rFonts w:ascii="Arial" w:hAnsi="Arial" w:cs="Arial"/>
+          <w:b/>
+          <w:bCs/>
+          <w:color w:val="202124"/>
+          <w:shd w:val="clear" w:color="auto" w:fill="FFFFFF"/>
+        </w:rPr>
+        <w:t>Clarke</w:t>
       </w:r>
     </w:p>
     <w:sectPr>
@@ -89,8 +129,130 @@
 </w:document>
 </file>
 
+<file path=word/numbering.xml><?xml version="1.0" encoding="utf-8"?>
+<w:numbering xmlns:wpc="http://schemas.microsoft.com/office/word/2010/wordprocessingCanvas" xmlns:cx="http://schemas.microsoft.com/office/drawing/2014/chartex" xmlns:cx1="http://schemas.microsoft.com/office/drawing/2015/9/8/chartex" xmlns:cx2="http://schemas.microsoft.com/office/drawing/2015/10/21/chartex" xmlns:cx3="http://schemas.microsoft.com/office/drawing/2016/5/9/chartex" xmlns:cx4="http://schemas.microsoft.com/office/drawing/2016/5/10/chartex" xmlns:cx5="http://schemas.microsoft.com/office/drawing/2016/5/11/chartex" xmlns:cx6="http://schemas.microsoft.com/office/drawing/2016/5/12/chartex" xmlns:cx7="http://schemas.microsoft.com/office/drawing/2016/5/13/chartex" xmlns:cx8="http://schemas.microsoft.com/office/drawing/2016/5/14/chartex" xmlns:mc="http://schemas.openxmlformats.org/markup-compatibility/2006" xmlns:aink="http://schemas.microsoft.com/office/drawing/2016/ink" xmlns:am3d="http://schemas.microsoft.com/office/drawing/2017/model3d" xmlns:o="urn:schemas-microsoft-com:office:office" xmlns:r="http://schemas.openxmlformats.org/officeDocument/2006/relationships" xmlns:m="http://schemas.openxmlformats.org/officeDocument/2006/math" xmlns:v="urn:schemas-microsoft-com:vml" xmlns:wp14="http://schemas.microsoft.com/office/word/2010/wordprocessingDrawing" xmlns:wp="http://schemas.openxmlformats.org/drawingml/2006/wordprocessingDrawing" xmlns:w10="urn:schemas-microsoft-com:office:word" xmlns:w="http://schemas.openxmlformats.org/wordprocessingml/2006/main" xmlns:w14="http://schemas.microsoft.com/office/word/2010/wordml" xmlns:w15="http://schemas.microsoft.com/office/word/2012/wordml" xmlns:w16cex="http://schemas.microsoft.com/office/word/2018/wordml/cex" xmlns:w16cid="http://schemas.microsoft.com/office/word/2016/wordml/cid" xmlns:w16="http://schemas.microsoft.com/office/word/2018/wordml" xmlns:w16se="http://schemas.microsoft.com/office/word/2015/wordml/symex" xmlns:wpg="http://schemas.microsoft.com/office/word/2010/wordprocessingGroup" xmlns:wpi="http://schemas.microsoft.com/office/word/2010/wordprocessingInk" xmlns:wne="http://schemas.microsoft.com/office/word/2006/wordml" xmlns:wps="http://schemas.microsoft.com/office/word/2010/wordprocessingShape" mc:Ignorable="w14 w15 w16se w16cid w16 w16cex wp14">
+  <w:abstractNum w:abstractNumId="0" w15:restartNumberingAfterBreak="0">
+    <w:nsid w:val="71DA0048"/>
+    <w:multiLevelType w:val="hybridMultilevel"/>
+    <w:tmpl w:val="F6781BF0"/>
+    <w:lvl w:ilvl="0" w:tplc="6308939A">
+      <w:start w:val="1"/>
+      <w:numFmt w:val="bullet"/>
+      <w:lvlText w:val="-"/>
+      <w:lvlJc w:val="left"/>
+      <w:pPr>
+        <w:ind w:left="1080" w:hanging="360"/>
+      </w:pPr>
+      <w:rPr>
+        <w:rFonts w:ascii="Arial" w:eastAsiaTheme="minorHAnsi" w:hAnsi="Arial" w:cs="Arial" w:hint="default"/>
+        <w:color w:val="202124"/>
+      </w:rPr>
+    </w:lvl>
+    <w:lvl w:ilvl="1" w:tplc="0C090003" w:tentative="1">
+      <w:start w:val="1"/>
+      <w:numFmt w:val="bullet"/>
+      <w:lvlText w:val="o"/>
+      <w:lvlJc w:val="left"/>
+      <w:pPr>
+        <w:ind w:left="1800" w:hanging="360"/>
+      </w:pPr>
+      <w:rPr>
+        <w:rFonts w:ascii="Courier New" w:hAnsi="Courier New" w:cs="Courier New" w:hint="default"/>
+      </w:rPr>
+    </w:lvl>
+    <w:lvl w:ilvl="2" w:tplc="0C090005" w:tentative="1">
+      <w:start w:val="1"/>
+      <w:numFmt w:val="bullet"/>
+      <w:lvlText w:val=""/>
+      <w:lvlJc w:val="left"/>
+      <w:pPr>
+        <w:ind w:left="2520" w:hanging="360"/>
+      </w:pPr>
+      <w:rPr>
+        <w:rFonts w:ascii="Wingdings" w:hAnsi="Wingdings" w:hint="default"/>
+      </w:rPr>
+    </w:lvl>
+    <w:lvl w:ilvl="3" w:tplc="0C090001" w:tentative="1">
+      <w:start w:val="1"/>
+      <w:numFmt w:val="bullet"/>
+      <w:lvlText w:val=""/>
+      <w:lvlJc w:val="left"/>
+      <w:pPr>
+        <w:ind w:left="3240" w:hanging="360"/>
+      </w:pPr>
+      <w:rPr>
+        <w:rFonts w:ascii="Symbol" w:hAnsi="Symbol" w:hint="default"/>
+      </w:rPr>
+    </w:lvl>
+    <w:lvl w:ilvl="4" w:tplc="0C090003" w:tentative="1">
+      <w:start w:val="1"/>
+      <w:numFmt w:val="bullet"/>
+      <w:lvlText w:val="o"/>
+      <w:lvlJc w:val="left"/>
+      <w:pPr>
+        <w:ind w:left="3960" w:hanging="360"/>
+      </w:pPr>
+      <w:rPr>
+        <w:rFonts w:ascii="Courier New" w:hAnsi="Courier New" w:cs="Courier New" w:hint="default"/>
+      </w:rPr>
+    </w:lvl>
+    <w:lvl w:ilvl="5" w:tplc="0C090005" w:tentative="1">
+      <w:start w:val="1"/>
+      <w:numFmt w:val="bullet"/>
+      <w:lvlText w:val=""/>
+      <w:lvlJc w:val="left"/>
+      <w:pPr>
+        <w:ind w:left="4680" w:hanging="360"/>
+      </w:pPr>
+      <w:rPr>
+        <w:rFonts w:ascii="Wingdings" w:hAnsi="Wingdings" w:hint="default"/>
+      </w:rPr>
+    </w:lvl>
+    <w:lvl w:ilvl="6" w:tplc="0C090001" w:tentative="1">
+      <w:start w:val="1"/>
+      <w:numFmt w:val="bullet"/>
+      <w:lvlText w:val=""/>
+      <w:lvlJc w:val="left"/>
+      <w:pPr>
+        <w:ind w:left="5400" w:hanging="360"/>
+      </w:pPr>
+      <w:rPr>
+        <w:rFonts w:ascii="Symbol" w:hAnsi="Symbol" w:hint="default"/>
+      </w:rPr>
+    </w:lvl>
+    <w:lvl w:ilvl="7" w:tplc="0C090003" w:tentative="1">
+      <w:start w:val="1"/>
+      <w:numFmt w:val="bullet"/>
+      <w:lvlText w:val="o"/>
+      <w:lvlJc w:val="left"/>
+      <w:pPr>
+        <w:ind w:left="6120" w:hanging="360"/>
+      </w:pPr>
+      <w:rPr>
+        <w:rFonts w:ascii="Courier New" w:hAnsi="Courier New" w:cs="Courier New" w:hint="default"/>
+      </w:rPr>
+    </w:lvl>
+    <w:lvl w:ilvl="8" w:tplc="0C090005" w:tentative="1">
+      <w:start w:val="1"/>
+      <w:numFmt w:val="bullet"/>
+      <w:lvlText w:val=""/>
+      <w:lvlJc w:val="left"/>
+      <w:pPr>
+        <w:ind w:left="6840" w:hanging="360"/>
+      </w:pPr>
+      <w:rPr>
+        <w:rFonts w:ascii="Wingdings" w:hAnsi="Wingdings" w:hint="default"/>
+      </w:rPr>
+    </w:lvl>
+  </w:abstractNum>
+  <w:num w:numId="1">
+    <w:abstractNumId w:val="0"/>
+  </w:num>
+</w:numbering>
+</file>
+
 <file path=word/styles.xml><?xml version="1.0" encoding="utf-8"?>
-<w:styles xmlns:mc="http://schemas.openxmlformats.org/markup-compatibility/2006" xmlns:r="http://schemas.openxmlformats.org/officeDocument/2006/relationships" xmlns:w="http://schemas.openxmlformats.org/wordprocessingml/2006/main" xmlns:w14="http://schemas.microsoft.com/office/word/2010/wordml" xmlns:w15="http://schemas.microsoft.com/office/word/2012/wordml" xmlns:w16cex="http://schemas.microsoft.com/office/word/2018/wordml/cex" xmlns:w16cid="http://schemas.microsoft.com/office/word/2016/wordml/cid" xmlns:w16="http://schemas.microsoft.com/office/word/2018/wordml" xmlns:w16sdtdh="http://schemas.microsoft.com/office/word/2020/wordml/sdtdatahash" xmlns:w16se="http://schemas.microsoft.com/office/word/2015/wordml/symex" mc:Ignorable="w14 w15 w16se w16cid w16 w16cex w16sdtdh">
+<w:styles xmlns:mc="http://schemas.openxmlformats.org/markup-compatibility/2006" xmlns:r="http://schemas.openxmlformats.org/officeDocument/2006/relationships" xmlns:w="http://schemas.openxmlformats.org/wordprocessingml/2006/main" xmlns:w14="http://schemas.microsoft.com/office/word/2010/wordml" xmlns:w15="http://schemas.microsoft.com/office/word/2012/wordml" xmlns:w16cex="http://schemas.microsoft.com/office/word/2018/wordml/cex" xmlns:w16cid="http://schemas.microsoft.com/office/word/2016/wordml/cid" xmlns:w16="http://schemas.microsoft.com/office/word/2018/wordml" xmlns:w16se="http://schemas.microsoft.com/office/word/2015/wordml/symex" mc:Ignorable="w14 w15 w16se w16cid w16 w16cex">
   <w:docDefaults>
     <w:rPrDefault>
       <w:rPr>
@@ -515,6 +677,17 @@
     <w:semiHidden/>
     <w:unhideWhenUsed/>
   </w:style>
+  <w:style w:type="paragraph" w:styleId="ListParagraph">
+    <w:name w:val="List Paragraph"/>
+    <w:basedOn w:val="Normal"/>
+    <w:uiPriority w:val="34"/>
+    <w:qFormat/>
+    <w:rsid w:val="0082537F"/>
+    <w:pPr>
+      <w:ind w:left="720"/>
+      <w:contextualSpacing/>
+    </w:pPr>
+  </w:style>
 </w:styles>
 </file>
 

</xml_diff>

<commit_message>
First pull for MSD assignment
</commit_message>
<xml_diff>
--- a/ISYS3001.docx
+++ b/ISYS3001.docx
@@ -59,24 +59,12 @@
     </w:p>
     <w:p>
       <w:r>
-        <w:t>A cool quote by Dijkstra:</w:t>
+        <w:t>Prem Radadiya famous belief;</w:t>
       </w:r>
     </w:p>
     <w:p>
       <w:r>
-        <w:t>“</w:t>
-      </w:r>
-      <w:r>
-        <w:rPr>
-          <w:rFonts w:ascii="Arial" w:hAnsi="Arial" w:cs="Arial"/>
-          <w:i/>
-          <w:iCs/>
-          <w:color w:val="4D5156"/>
-          <w:sz w:val="21"/>
-          <w:szCs w:val="21"/>
-          <w:shd w:val="clear" w:color="auto" w:fill="FFFFFF"/>
-        </w:rPr>
-        <w:t>Computer science is no more about computers than astronomy is about telescopes.”</w:t>
+        <w:t>Github should be fun from this point on.</w:t>
       </w:r>
     </w:p>
     <w:sectPr>

</xml_diff>

<commit_message>
This is my first commit
</commit_message>
<xml_diff>
--- a/ISYS3001.docx
+++ b/ISYS3001.docx
@@ -1,6 +1,6 @@
 
 <file path=word/document.xml><?xml version="1.0" encoding="utf-8"?>
-<w:document xmlns:wpc="http://schemas.microsoft.com/office/word/2010/wordprocessingCanvas" xmlns:cx="http://schemas.microsoft.com/office/drawing/2014/chartex" xmlns:cx1="http://schemas.microsoft.com/office/drawing/2015/9/8/chartex" xmlns:cx2="http://schemas.microsoft.com/office/drawing/2015/10/21/chartex" xmlns:cx3="http://schemas.microsoft.com/office/drawing/2016/5/9/chartex" xmlns:cx4="http://schemas.microsoft.com/office/drawing/2016/5/10/chartex" xmlns:cx5="http://schemas.microsoft.com/office/drawing/2016/5/11/chartex" xmlns:cx6="http://schemas.microsoft.com/office/drawing/2016/5/12/chartex" xmlns:cx7="http://schemas.microsoft.com/office/drawing/2016/5/13/chartex" xmlns:cx8="http://schemas.microsoft.com/office/drawing/2016/5/14/chartex" xmlns:mc="http://schemas.openxmlformats.org/markup-compatibility/2006" xmlns:aink="http://schemas.microsoft.com/office/drawing/2016/ink" xmlns:am3d="http://schemas.microsoft.com/office/drawing/2017/model3d" xmlns:o="urn:schemas-microsoft-com:office:office" xmlns:r="http://schemas.openxmlformats.org/officeDocument/2006/relationships" xmlns:m="http://schemas.openxmlformats.org/officeDocument/2006/math" xmlns:v="urn:schemas-microsoft-com:vml" xmlns:wp14="http://schemas.microsoft.com/office/word/2010/wordprocessingDrawing" xmlns:wp="http://schemas.openxmlformats.org/drawingml/2006/wordprocessingDrawing" xmlns:w10="urn:schemas-microsoft-com:office:word" xmlns:w="http://schemas.openxmlformats.org/wordprocessingml/2006/main" xmlns:w14="http://schemas.microsoft.com/office/word/2010/wordml" xmlns:w15="http://schemas.microsoft.com/office/word/2012/wordml" xmlns:w16cex="http://schemas.microsoft.com/office/word/2018/wordml/cex" xmlns:w16cid="http://schemas.microsoft.com/office/word/2016/wordml/cid" xmlns:w16="http://schemas.microsoft.com/office/word/2018/wordml" xmlns:w16sdtdh="http://schemas.microsoft.com/office/word/2020/wordml/sdtdatahash" xmlns:w16se="http://schemas.microsoft.com/office/word/2015/wordml/symex" xmlns:wpg="http://schemas.microsoft.com/office/word/2010/wordprocessingGroup" xmlns:wpi="http://schemas.microsoft.com/office/word/2010/wordprocessingInk" xmlns:wne="http://schemas.microsoft.com/office/word/2006/wordml" xmlns:wps="http://schemas.microsoft.com/office/word/2010/wordprocessingShape" mc:Ignorable="w14 w15 w16se w16cid w16 w16cex w16sdtdh wp14">
+<w:document xmlns:wpc="http://schemas.microsoft.com/office/word/2010/wordprocessingCanvas" xmlns:cx="http://schemas.microsoft.com/office/drawing/2014/chartex" xmlns:cx1="http://schemas.microsoft.com/office/drawing/2015/9/8/chartex" xmlns:mc="http://schemas.openxmlformats.org/markup-compatibility/2006" xmlns:o="urn:schemas-microsoft-com:office:office" xmlns:r="http://schemas.openxmlformats.org/officeDocument/2006/relationships" xmlns:m="http://schemas.openxmlformats.org/officeDocument/2006/math" xmlns:v="urn:schemas-microsoft-com:vml" xmlns:wp14="http://schemas.microsoft.com/office/word/2010/wordprocessingDrawing" xmlns:wp="http://schemas.openxmlformats.org/drawingml/2006/wordprocessingDrawing" xmlns:w10="urn:schemas-microsoft-com:office:word" xmlns:w="http://schemas.openxmlformats.org/wordprocessingml/2006/main" xmlns:w14="http://schemas.microsoft.com/office/word/2010/wordml" xmlns:w15="http://schemas.microsoft.com/office/word/2012/wordml" xmlns:w16se="http://schemas.microsoft.com/office/word/2015/wordml/symex" xmlns:wpg="http://schemas.microsoft.com/office/word/2010/wordprocessingGroup" xmlns:wpi="http://schemas.microsoft.com/office/word/2010/wordprocessingInk" xmlns:wne="http://schemas.microsoft.com/office/word/2006/wordml" xmlns:wps="http://schemas.microsoft.com/office/word/2010/wordprocessingShape" mc:Ignorable="w14 w15 w16se wp14">
   <w:body>
     <w:p>
       <w:pPr>
@@ -63,6 +63,17 @@
       </w:r>
     </w:p>
     <w:p>
+      <w:pPr>
+        <w:rPr>
+          <w:rFonts w:ascii="Arial" w:hAnsi="Arial" w:cs="Arial"/>
+          <w:i/>
+          <w:iCs/>
+          <w:color w:val="4D5156"/>
+          <w:sz w:val="21"/>
+          <w:szCs w:val="21"/>
+          <w:shd w:val="clear" w:color="auto" w:fill="FFFFFF"/>
+        </w:rPr>
+      </w:pPr>
       <w:r>
         <w:t>“</w:t>
       </w:r>
@@ -78,6 +89,22 @@
         </w:rPr>
         <w:t>Computer science is no more about computers than astronomy is about telescopes.”</w:t>
       </w:r>
+    </w:p>
+    <w:p>
+      <w:r>
+        <w:rPr>
+          <w:rFonts w:ascii="Arial" w:hAnsi="Arial" w:cs="Arial"/>
+          <w:i/>
+          <w:iCs/>
+          <w:color w:val="4D5156"/>
+          <w:sz w:val="21"/>
+          <w:szCs w:val="21"/>
+          <w:shd w:val="clear" w:color="auto" w:fill="FFFFFF"/>
+        </w:rPr>
+        <w:t>“Version management applications such as Git and Repositories such as GitHub makes it very easy to manage changes in the codebase and hence very important for programmers”</w:t>
+      </w:r>
+      <w:bookmarkStart w:id="0" w:name="_GoBack"/>
+      <w:bookmarkEnd w:id="0"/>
     </w:p>
     <w:sectPr>
       <w:pgSz w:w="11906" w:h="16838"/>
@@ -90,7 +117,7 @@
 </file>
 
 <file path=word/styles.xml><?xml version="1.0" encoding="utf-8"?>
-<w:styles xmlns:mc="http://schemas.openxmlformats.org/markup-compatibility/2006" xmlns:r="http://schemas.openxmlformats.org/officeDocument/2006/relationships" xmlns:w="http://schemas.openxmlformats.org/wordprocessingml/2006/main" xmlns:w14="http://schemas.microsoft.com/office/word/2010/wordml" xmlns:w15="http://schemas.microsoft.com/office/word/2012/wordml" xmlns:w16cex="http://schemas.microsoft.com/office/word/2018/wordml/cex" xmlns:w16cid="http://schemas.microsoft.com/office/word/2016/wordml/cid" xmlns:w16="http://schemas.microsoft.com/office/word/2018/wordml" xmlns:w16sdtdh="http://schemas.microsoft.com/office/word/2020/wordml/sdtdatahash" xmlns:w16se="http://schemas.microsoft.com/office/word/2015/wordml/symex" mc:Ignorable="w14 w15 w16se w16cid w16 w16cex w16sdtdh">
+<w:styles xmlns:mc="http://schemas.openxmlformats.org/markup-compatibility/2006" xmlns:r="http://schemas.openxmlformats.org/officeDocument/2006/relationships" xmlns:w="http://schemas.openxmlformats.org/wordprocessingml/2006/main" xmlns:w14="http://schemas.microsoft.com/office/word/2010/wordml" xmlns:w15="http://schemas.microsoft.com/office/word/2012/wordml" xmlns:w16se="http://schemas.microsoft.com/office/word/2015/wordml/symex" mc:Ignorable="w14 w15 w16se">
   <w:docDefaults>
     <w:rPrDefault>
       <w:rPr>
@@ -106,7 +133,7 @@
       </w:pPr>
     </w:pPrDefault>
   </w:docDefaults>
-  <w:latentStyles w:defLockedState="0" w:defUIPriority="99" w:defSemiHidden="0" w:defUnhideWhenUsed="0" w:defQFormat="0" w:count="376">
+  <w:latentStyles w:defLockedState="0" w:defUIPriority="99" w:defSemiHidden="0" w:defUnhideWhenUsed="0" w:defQFormat="0" w:count="371">
     <w:lsdException w:name="Normal" w:uiPriority="0" w:qFormat="1"/>
     <w:lsdException w:name="heading 1" w:uiPriority="9" w:qFormat="1"/>
     <w:lsdException w:name="heading 2" w:semiHidden="1" w:uiPriority="9" w:unhideWhenUsed="1" w:qFormat="1"/>
@@ -478,11 +505,6 @@
     <w:lsdException w:name="List Table 5 Dark Accent 6" w:uiPriority="50"/>
     <w:lsdException w:name="List Table 6 Colorful Accent 6" w:uiPriority="51"/>
     <w:lsdException w:name="List Table 7 Colorful Accent 6" w:uiPriority="52"/>
-    <w:lsdException w:name="Mention" w:semiHidden="1" w:unhideWhenUsed="1"/>
-    <w:lsdException w:name="Smart Hyperlink" w:semiHidden="1" w:unhideWhenUsed="1"/>
-    <w:lsdException w:name="Hashtag" w:semiHidden="1" w:unhideWhenUsed="1"/>
-    <w:lsdException w:name="Unresolved Mention" w:semiHidden="1" w:unhideWhenUsed="1"/>
-    <w:lsdException w:name="Smart Link" w:semiHidden="1" w:unhideWhenUsed="1"/>
   </w:latentStyles>
   <w:style w:type="paragraph" w:default="1" w:styleId="Normal">
     <w:name w:val="Normal"/>

</xml_diff>

<commit_message>
Updating everything once more
</commit_message>
<xml_diff>
--- a/ISYS3001.docx
+++ b/ISYS3001.docx
@@ -102,6 +102,18 @@
           <w:shd w:val="clear" w:color="auto" w:fill="FFFFFF"/>
         </w:rPr>
         <w:t>“Version management applications such as Git and Repositories such as GitHub makes it very easy to manage changes in the codebase and hence very important for programmers”</w:t>
+      </w:r>
+      <w:r>
+        <w:rPr>
+          <w:rFonts w:ascii="Arial" w:hAnsi="Arial" w:cs="Arial"/>
+          <w:i/>
+          <w:iCs/>
+          <w:color w:val="4D5156"/>
+          <w:sz w:val="21"/>
+          <w:szCs w:val="21"/>
+          <w:shd w:val="clear" w:color="auto" w:fill="FFFFFF"/>
+        </w:rPr>
+        <w:t>=&gt; Gill</w:t>
       </w:r>
       <w:bookmarkStart w:id="0" w:name="_GoBack"/>
       <w:bookmarkEnd w:id="0"/>

</xml_diff>

<commit_message>
Bhenraj ghale updated file
</commit_message>
<xml_diff>
--- a/ISYS3001.docx
+++ b/ISYS3001.docx
@@ -1,6 +1,6 @@
 
 <file path=word/document.xml><?xml version="1.0" encoding="utf-8"?>
-<w:document xmlns:wpc="http://schemas.microsoft.com/office/word/2010/wordprocessingCanvas" xmlns:cx="http://schemas.microsoft.com/office/drawing/2014/chartex" xmlns:cx1="http://schemas.microsoft.com/office/drawing/2015/9/8/chartex" xmlns:cx2="http://schemas.microsoft.com/office/drawing/2015/10/21/chartex" xmlns:cx3="http://schemas.microsoft.com/office/drawing/2016/5/9/chartex" xmlns:cx4="http://schemas.microsoft.com/office/drawing/2016/5/10/chartex" xmlns:cx5="http://schemas.microsoft.com/office/drawing/2016/5/11/chartex" xmlns:cx6="http://schemas.microsoft.com/office/drawing/2016/5/12/chartex" xmlns:cx7="http://schemas.microsoft.com/office/drawing/2016/5/13/chartex" xmlns:cx8="http://schemas.microsoft.com/office/drawing/2016/5/14/chartex" xmlns:mc="http://schemas.openxmlformats.org/markup-compatibility/2006" xmlns:aink="http://schemas.microsoft.com/office/drawing/2016/ink" xmlns:am3d="http://schemas.microsoft.com/office/drawing/2017/model3d" xmlns:o="urn:schemas-microsoft-com:office:office" xmlns:r="http://schemas.openxmlformats.org/officeDocument/2006/relationships" xmlns:m="http://schemas.openxmlformats.org/officeDocument/2006/math" xmlns:v="urn:schemas-microsoft-com:vml" xmlns:wp14="http://schemas.microsoft.com/office/word/2010/wordprocessingDrawing" xmlns:wp="http://schemas.openxmlformats.org/drawingml/2006/wordprocessingDrawing" xmlns:w10="urn:schemas-microsoft-com:office:word" xmlns:w="http://schemas.openxmlformats.org/wordprocessingml/2006/main" xmlns:w14="http://schemas.microsoft.com/office/word/2010/wordml" xmlns:w15="http://schemas.microsoft.com/office/word/2012/wordml" xmlns:w16cex="http://schemas.microsoft.com/office/word/2018/wordml/cex" xmlns:w16cid="http://schemas.microsoft.com/office/word/2016/wordml/cid" xmlns:w16="http://schemas.microsoft.com/office/word/2018/wordml" xmlns:w16sdtdh="http://schemas.microsoft.com/office/word/2020/wordml/sdtdatahash" xmlns:w16se="http://schemas.microsoft.com/office/word/2015/wordml/symex" xmlns:wpg="http://schemas.microsoft.com/office/word/2010/wordprocessingGroup" xmlns:wpi="http://schemas.microsoft.com/office/word/2010/wordprocessingInk" xmlns:wne="http://schemas.microsoft.com/office/word/2006/wordml" xmlns:wps="http://schemas.microsoft.com/office/word/2010/wordprocessingShape" mc:Ignorable="w14 w15 w16se w16cid w16 w16cex w16sdtdh wp14">
+<w:document xmlns:wpc="http://schemas.microsoft.com/office/word/2010/wordprocessingCanvas" xmlns:cx="http://schemas.microsoft.com/office/drawing/2014/chartex" xmlns:cx1="http://schemas.microsoft.com/office/drawing/2015/9/8/chartex" xmlns:cx2="http://schemas.microsoft.com/office/drawing/2015/10/21/chartex" xmlns:cx3="http://schemas.microsoft.com/office/drawing/2016/5/9/chartex" xmlns:cx4="http://schemas.microsoft.com/office/drawing/2016/5/10/chartex" xmlns:cx5="http://schemas.microsoft.com/office/drawing/2016/5/11/chartex" xmlns:cx6="http://schemas.microsoft.com/office/drawing/2016/5/12/chartex" xmlns:cx7="http://schemas.microsoft.com/office/drawing/2016/5/13/chartex" xmlns:cx8="http://schemas.microsoft.com/office/drawing/2016/5/14/chartex" xmlns:mc="http://schemas.openxmlformats.org/markup-compatibility/2006" xmlns:aink="http://schemas.microsoft.com/office/drawing/2016/ink" xmlns:am3d="http://schemas.microsoft.com/office/drawing/2017/model3d" xmlns:o="urn:schemas-microsoft-com:office:office" xmlns:r="http://schemas.openxmlformats.org/officeDocument/2006/relationships" xmlns:m="http://schemas.openxmlformats.org/officeDocument/2006/math" xmlns:v="urn:schemas-microsoft-com:vml" xmlns:wp14="http://schemas.microsoft.com/office/word/2010/wordprocessingDrawing" xmlns:wp="http://schemas.openxmlformats.org/drawingml/2006/wordprocessingDrawing" xmlns:w10="urn:schemas-microsoft-com:office:word" xmlns:w="http://schemas.openxmlformats.org/wordprocessingml/2006/main" xmlns:w14="http://schemas.microsoft.com/office/word/2010/wordml" xmlns:w15="http://schemas.microsoft.com/office/word/2012/wordml" xmlns:w16cex="http://schemas.microsoft.com/office/word/2018/wordml/cex" xmlns:w16cid="http://schemas.microsoft.com/office/word/2016/wordml/cid" xmlns:w16="http://schemas.microsoft.com/office/word/2018/wordml" xmlns:w16se="http://schemas.microsoft.com/office/word/2015/wordml/symex" xmlns:wpg="http://schemas.microsoft.com/office/word/2010/wordprocessingGroup" xmlns:wpi="http://schemas.microsoft.com/office/word/2010/wordprocessingInk" xmlns:wne="http://schemas.microsoft.com/office/word/2006/wordml" xmlns:wps="http://schemas.microsoft.com/office/word/2010/wordprocessingShape" mc:Ignorable="w14 w15 w16se w16cid w16 w16cex wp14">
   <w:body>
     <w:p>
       <w:pPr>
@@ -63,6 +63,17 @@
       </w:r>
     </w:p>
     <w:p>
+      <w:pPr>
+        <w:rPr>
+          <w:rFonts w:ascii="Arial" w:hAnsi="Arial" w:cs="Arial"/>
+          <w:i/>
+          <w:iCs/>
+          <w:color w:val="4D5156"/>
+          <w:sz w:val="21"/>
+          <w:szCs w:val="21"/>
+          <w:shd w:val="clear" w:color="auto" w:fill="FFFFFF"/>
+        </w:rPr>
+      </w:pPr>
       <w:r>
         <w:t>“</w:t>
       </w:r>
@@ -77,6 +88,18 @@
           <w:shd w:val="clear" w:color="auto" w:fill="FFFFFF"/>
         </w:rPr>
         <w:t>Computer science is no more about computers than astronomy is about telescopes.”</w:t>
+      </w:r>
+    </w:p>
+    <w:p>
+      <w:r>
+        <w:rPr>
+          <w:rFonts w:ascii="Arial" w:hAnsi="Arial" w:cs="Arial"/>
+          <w:color w:val="4D5156"/>
+          <w:sz w:val="21"/>
+          <w:szCs w:val="21"/>
+          <w:shd w:val="clear" w:color="auto" w:fill="FFFFFF"/>
+        </w:rPr>
+        <w:t>This file has been updated by Bhenraj ghale successfully.</w:t>
       </w:r>
     </w:p>
     <w:sectPr>
@@ -90,7 +113,7 @@
 </file>
 
 <file path=word/styles.xml><?xml version="1.0" encoding="utf-8"?>
-<w:styles xmlns:mc="http://schemas.openxmlformats.org/markup-compatibility/2006" xmlns:r="http://schemas.openxmlformats.org/officeDocument/2006/relationships" xmlns:w="http://schemas.openxmlformats.org/wordprocessingml/2006/main" xmlns:w14="http://schemas.microsoft.com/office/word/2010/wordml" xmlns:w15="http://schemas.microsoft.com/office/word/2012/wordml" xmlns:w16cex="http://schemas.microsoft.com/office/word/2018/wordml/cex" xmlns:w16cid="http://schemas.microsoft.com/office/word/2016/wordml/cid" xmlns:w16="http://schemas.microsoft.com/office/word/2018/wordml" xmlns:w16sdtdh="http://schemas.microsoft.com/office/word/2020/wordml/sdtdatahash" xmlns:w16se="http://schemas.microsoft.com/office/word/2015/wordml/symex" mc:Ignorable="w14 w15 w16se w16cid w16 w16cex w16sdtdh">
+<w:styles xmlns:mc="http://schemas.openxmlformats.org/markup-compatibility/2006" xmlns:r="http://schemas.openxmlformats.org/officeDocument/2006/relationships" xmlns:w="http://schemas.openxmlformats.org/wordprocessingml/2006/main" xmlns:w14="http://schemas.microsoft.com/office/word/2010/wordml" xmlns:w15="http://schemas.microsoft.com/office/word/2012/wordml" xmlns:w16cex="http://schemas.microsoft.com/office/word/2018/wordml/cex" xmlns:w16cid="http://schemas.microsoft.com/office/word/2016/wordml/cid" xmlns:w16="http://schemas.microsoft.com/office/word/2018/wordml" xmlns:w16se="http://schemas.microsoft.com/office/word/2015/wordml/symex" mc:Ignorable="w14 w15 w16se w16cid w16 w16cex">
   <w:docDefaults>
     <w:rPrDefault>
       <w:rPr>

</xml_diff>